<commit_message>
Avance Informe Vision.md #2
</commit_message>
<xml_diff>
--- a/FD02-EPIS-Informe Vision.docx
+++ b/FD02-EPIS-Informe Vision.docx
@@ -550,6 +550,15 @@
         </w:rPr>
         <w:tab/>
         <w:t>(2020067576</w:t>
+      </w:r>
+      <w:r>
+        <w:rPr>
+          <w:rFonts w:ascii="Arial" w:eastAsia="Times New Roman" w:hAnsi="Arial" w:cs="Arial"/>
+          <w:sz w:val="32"/>
+          <w:szCs w:val="32"/>
+          <w:lang w:eastAsia="es-PE"/>
+        </w:rPr>
+        <w:t>)</w:t>
       </w:r>
     </w:p>
     <w:p>
@@ -8072,6 +8081,7 @@
                 <w:sz w:val="24"/>
                 <w:szCs w:val="24"/>
               </w:rPr>
+              <w:lastRenderedPageBreak/>
               <w:t>Compartir recursos y conocimientos entre los participantes.</w:t>
             </w:r>
           </w:p>
@@ -9760,7 +9770,6 @@
         </w:rPr>
         <w:t xml:space="preserve"> Python 3.8 o superior, con las librerías necesarias como </w:t>
       </w:r>
-      <w:proofErr w:type="spellStart"/>
       <w:r>
         <w:rPr>
           <w:rStyle w:val="CdigoHTML"/>
@@ -9770,7 +9779,6 @@
         </w:rPr>
         <w:t>Flask</w:t>
       </w:r>
-      <w:proofErr w:type="spellEnd"/>
       <w:r>
         <w:rPr>
           <w:rFonts w:ascii="Times New Roman" w:hAnsi="Times New Roman" w:cs="Times New Roman"/>
@@ -9813,7 +9821,6 @@
         </w:rPr>
         <w:t xml:space="preserve">, </w:t>
       </w:r>
-      <w:proofErr w:type="spellStart"/>
       <w:r>
         <w:rPr>
           <w:rStyle w:val="CdigoHTML"/>
@@ -9823,7 +9830,6 @@
         </w:rPr>
         <w:t>NumPy</w:t>
       </w:r>
-      <w:proofErr w:type="spellEnd"/>
       <w:r>
         <w:rPr>
           <w:rFonts w:ascii="Times New Roman" w:hAnsi="Times New Roman" w:cs="Times New Roman"/>
@@ -9832,7 +9838,6 @@
         </w:rPr>
         <w:t xml:space="preserve">, y </w:t>
       </w:r>
-      <w:proofErr w:type="spellStart"/>
       <w:r>
         <w:rPr>
           <w:rStyle w:val="CdigoHTML"/>
@@ -9842,32 +9847,13 @@
         </w:rPr>
         <w:t>Matplotlib</w:t>
       </w:r>
-      <w:proofErr w:type="spellEnd"/>
-      <w:r>
-        <w:rPr>
-          <w:rFonts w:ascii="Times New Roman" w:hAnsi="Times New Roman" w:cs="Times New Roman"/>
-          <w:sz w:val="24"/>
-          <w:szCs w:val="24"/>
-        </w:rPr>
-        <w:t xml:space="preserve"> para la parte de </w:t>
-      </w:r>
-      <w:proofErr w:type="spellStart"/>
-      <w:r>
-        <w:rPr>
-          <w:rFonts w:ascii="Times New Roman" w:hAnsi="Times New Roman" w:cs="Times New Roman"/>
-          <w:sz w:val="24"/>
-          <w:szCs w:val="24"/>
-        </w:rPr>
-        <w:t>backend</w:t>
-      </w:r>
-      <w:proofErr w:type="spellEnd"/>
-      <w:r>
-        <w:rPr>
-          <w:rFonts w:ascii="Times New Roman" w:hAnsi="Times New Roman" w:cs="Times New Roman"/>
-          <w:sz w:val="24"/>
-          <w:szCs w:val="24"/>
-        </w:rPr>
-        <w:t xml:space="preserve"> y análisis de datos.</w:t>
+      <w:r>
+        <w:rPr>
+          <w:rFonts w:ascii="Times New Roman" w:hAnsi="Times New Roman" w:cs="Times New Roman"/>
+          <w:sz w:val="24"/>
+          <w:szCs w:val="24"/>
+        </w:rPr>
+        <w:t xml:space="preserve"> para la parte de backend y análisis de datos.</w:t>
       </w:r>
     </w:p>
     <w:p>
@@ -10964,27 +10950,7 @@
           <w:szCs w:val="24"/>
           <w:lang w:eastAsia="es-PE"/>
         </w:rPr>
-        <w:t xml:space="preserve">Las funcionalidades de colaboración en tiempo real (como chats o videoconferencias) pueden depender de la estabilidad de las plataformas externas utilizadas para estos fines (Zoom, Microsoft </w:t>
-      </w:r>
-      <w:proofErr w:type="spellStart"/>
-      <w:r>
-        <w:rPr>
-          <w:rFonts w:ascii="Times New Roman" w:eastAsia="Times New Roman" w:hAnsi="Times New Roman" w:cs="Times New Roman"/>
-          <w:sz w:val="24"/>
-          <w:szCs w:val="24"/>
-          <w:lang w:eastAsia="es-PE"/>
-        </w:rPr>
-        <w:t>Teams</w:t>
-      </w:r>
-      <w:proofErr w:type="spellEnd"/>
-      <w:r>
-        <w:rPr>
-          <w:rFonts w:ascii="Times New Roman" w:eastAsia="Times New Roman" w:hAnsi="Times New Roman" w:cs="Times New Roman"/>
-          <w:sz w:val="24"/>
-          <w:szCs w:val="24"/>
-          <w:lang w:eastAsia="es-PE"/>
-        </w:rPr>
-        <w:t>, etc.).</w:t>
+        <w:t>Las funcionalidades de colaboración en tiempo real (como chats o videoconferencias) pueden depender de la estabilidad de las plataformas externas utilizadas para estos fines (Zoom, Microsoft Teams, etc.).</w:t>
       </w:r>
     </w:p>
     <w:p>
@@ -11453,34 +11419,7 @@
           <w:szCs w:val="24"/>
           <w:lang w:eastAsia="es-PE"/>
         </w:rPr>
-        <w:t>El sistema debe ser completamente funcional en los sistemas operativos más comunes</w:t>
-      </w:r>
-      <w:r>
-        <w:rPr>
-          <w:rFonts w:ascii="Times New Roman" w:eastAsia="Times New Roman" w:hAnsi="Times New Roman" w:cs="Times New Roman"/>
-          <w:sz w:val="24"/>
-          <w:szCs w:val="24"/>
-          <w:lang w:eastAsia="es-PE"/>
-        </w:rPr>
-        <w:t xml:space="preserve"> como </w:t>
-      </w:r>
-      <w:r>
-        <w:rPr>
-          <w:rFonts w:ascii="Times New Roman" w:eastAsia="Times New Roman" w:hAnsi="Times New Roman" w:cs="Times New Roman"/>
-          <w:sz w:val="24"/>
-          <w:szCs w:val="24"/>
-          <w:lang w:eastAsia="es-PE"/>
-        </w:rPr>
-        <w:t>Windows</w:t>
-      </w:r>
-      <w:r>
-        <w:rPr>
-          <w:rFonts w:ascii="Times New Roman" w:eastAsia="Times New Roman" w:hAnsi="Times New Roman" w:cs="Times New Roman"/>
-          <w:sz w:val="24"/>
-          <w:szCs w:val="24"/>
-          <w:lang w:eastAsia="es-PE"/>
-        </w:rPr>
-        <w:t>.</w:t>
+        <w:t>El sistema debe ser completamente funcional en los sistemas operativos más comunes como Windows.</w:t>
       </w:r>
     </w:p>
     <w:p>

</xml_diff>